<commit_message>
I added my ID in doc
</commit_message>
<xml_diff>
--- a/Report.docx
+++ b/Report.docx
@@ -1,6 +1,6 @@
 
 <file path=word/document.xml><?xml version="1.0" encoding="utf-8"?>
-<w:document xmlns:wpc="http://schemas.microsoft.com/office/word/2010/wordprocessingCanvas" xmlns:cx="http://schemas.microsoft.com/office/drawing/2014/chartex" xmlns:cx1="http://schemas.microsoft.com/office/drawing/2015/9/8/chartex" xmlns:mc="http://schemas.openxmlformats.org/markup-compatibility/2006" xmlns:o="urn:schemas-microsoft-com:office:office" xmlns:r="http://schemas.openxmlformats.org/officeDocument/2006/relationships" xmlns:m="http://schemas.openxmlformats.org/officeDocument/2006/math" xmlns:v="urn:schemas-microsoft-com:vml" xmlns:wp14="http://schemas.microsoft.com/office/word/2010/wordprocessingDrawing" xmlns:wp="http://schemas.openxmlformats.org/drawingml/2006/wordprocessingDrawing" xmlns:w10="urn:schemas-microsoft-com:office:word" xmlns:w="http://schemas.openxmlformats.org/wordprocessingml/2006/main" xmlns:w14="http://schemas.microsoft.com/office/word/2010/wordml" xmlns:w15="http://schemas.microsoft.com/office/word/2012/wordml" xmlns:w16se="http://schemas.microsoft.com/office/word/2015/wordml/symex" xmlns:wpg="http://schemas.microsoft.com/office/word/2010/wordprocessingGroup" xmlns:wpi="http://schemas.microsoft.com/office/word/2010/wordprocessingInk" xmlns:wne="http://schemas.microsoft.com/office/word/2006/wordml" xmlns:wps="http://schemas.microsoft.com/office/word/2010/wordprocessingShape" mc:Ignorable="w14 w15 w16se wp14">
+<w:document xmlns:wpc="http://schemas.microsoft.com/office/word/2010/wordprocessingCanvas" xmlns:cx="http://schemas.microsoft.com/office/drawing/2014/chartex" xmlns:cx1="http://schemas.microsoft.com/office/drawing/2015/9/8/chartex" xmlns:cx2="http://schemas.microsoft.com/office/drawing/2015/10/21/chartex" xmlns:cx3="http://schemas.microsoft.com/office/drawing/2016/5/9/chartex" xmlns:cx4="http://schemas.microsoft.com/office/drawing/2016/5/10/chartex" xmlns:cx5="http://schemas.microsoft.com/office/drawing/2016/5/11/chartex" xmlns:cx6="http://schemas.microsoft.com/office/drawing/2016/5/12/chartex" xmlns:cx7="http://schemas.microsoft.com/office/drawing/2016/5/13/chartex" xmlns:cx8="http://schemas.microsoft.com/office/drawing/2016/5/14/chartex" xmlns:mc="http://schemas.openxmlformats.org/markup-compatibility/2006" xmlns:aink="http://schemas.microsoft.com/office/drawing/2016/ink" xmlns:am3d="http://schemas.microsoft.com/office/drawing/2017/model3d" xmlns:o="urn:schemas-microsoft-com:office:office" xmlns:r="http://schemas.openxmlformats.org/officeDocument/2006/relationships" xmlns:m="http://schemas.openxmlformats.org/officeDocument/2006/math" xmlns:v="urn:schemas-microsoft-com:vml" xmlns:wp14="http://schemas.microsoft.com/office/word/2010/wordprocessingDrawing" xmlns:wp="http://schemas.openxmlformats.org/drawingml/2006/wordprocessingDrawing" xmlns:w10="urn:schemas-microsoft-com:office:word" xmlns:w="http://schemas.openxmlformats.org/wordprocessingml/2006/main" xmlns:w14="http://schemas.microsoft.com/office/word/2010/wordml" xmlns:w15="http://schemas.microsoft.com/office/word/2012/wordml" xmlns:w16cid="http://schemas.microsoft.com/office/word/2016/wordml/cid" xmlns:w16se="http://schemas.microsoft.com/office/word/2015/wordml/symex" xmlns:wpg="http://schemas.microsoft.com/office/word/2010/wordprocessingGroup" xmlns:wpi="http://schemas.microsoft.com/office/word/2010/wordprocessingInk" xmlns:wne="http://schemas.microsoft.com/office/word/2006/wordml" xmlns:wps="http://schemas.microsoft.com/office/word/2010/wordprocessingShape" mc:Ignorable="w14 w15 w16se w16cid wp14">
   <w:body>
     <w:p>
       <w:pPr>
@@ -38,7 +38,21 @@
         <w:jc w:val="center"/>
       </w:pPr>
       <w:r>
-        <w:t>by Carmel Schablin and Gregory Koushnir</w:t>
+        <w:t xml:space="preserve">by Carmel Shablin </w:t>
+      </w:r>
+      <w:r>
+        <w:t>305812661</w:t>
+      </w:r>
+      <w:r>
+        <w:t xml:space="preserve"> </w:t>
+      </w:r>
+    </w:p>
+    <w:p>
+      <w:pPr>
+        <w:jc w:val="center"/>
+      </w:pPr>
+      <w:r>
+        <w:t>Gregory Koushnir</w:t>
       </w:r>
     </w:p>
     <w:p>
@@ -157,7 +171,7 @@
           <w:noProof/>
         </w:rPr>
         <w:drawing>
-          <wp:inline distT="0" distB="0" distL="0" distR="0">
+          <wp:inline distT="0" distB="0" distL="0" distR="0" wp14:anchorId="0C66FAF3" wp14:editId="65B5E7CF">
             <wp:extent cx="6153150" cy="4695825"/>
             <wp:effectExtent l="0" t="0" r="0" b="9525"/>
             <wp:docPr id="2" name="Picture 2"/>
@@ -811,7 +825,7 @@
           <m:sSupPr>
             <m:ctrlPr>
               <w:rPr>
-                <w:rFonts w:ascii="Cambria Math"/>
+                <w:rFonts w:ascii="Cambria Math" w:hAnsi="Cambria Math"/>
                 <w:i/>
                 <w:iCs/>
               </w:rPr>
@@ -832,7 +846,7 @@
                 <m:endChr m:val="]"/>
                 <m:ctrlPr>
                   <w:rPr>
-                    <w:rFonts w:ascii="Cambria Math"/>
+                    <w:rFonts w:ascii="Cambria Math" w:hAnsi="Cambria Math"/>
                     <w:i/>
                     <w:iCs/>
                   </w:rPr>
@@ -861,7 +875,7 @@
             <m:endChr m:val="]"/>
             <m:ctrlPr>
               <w:rPr>
-                <w:rFonts w:ascii="Cambria Math"/>
+                <w:rFonts w:ascii="Cambria Math" w:hAnsi="Cambria Math"/>
                 <w:i/>
                 <w:iCs/>
               </w:rPr>
@@ -872,7 +886,7 @@
               <m:sSubPr>
                 <m:ctrlPr>
                   <w:rPr>
-                    <w:rFonts w:ascii="Cambria Math"/>
+                    <w:rFonts w:ascii="Cambria Math" w:hAnsi="Cambria Math"/>
                     <w:i/>
                     <w:iCs/>
                   </w:rPr>
@@ -905,7 +919,7 @@
               <m:sSubPr>
                 <m:ctrlPr>
                   <w:rPr>
-                    <w:rFonts w:ascii="Cambria Math"/>
+                    <w:rFonts w:ascii="Cambria Math" w:hAnsi="Cambria Math"/>
                     <w:i/>
                     <w:iCs/>
                   </w:rPr>
@@ -924,7 +938,7 @@
                   <m:sSubPr>
                     <m:ctrlPr>
                       <w:rPr>
-                        <w:rFonts w:ascii="Cambria Math"/>
+                        <w:rFonts w:ascii="Cambria Math" w:hAnsi="Cambria Math"/>
                         <w:i/>
                         <w:iCs/>
                       </w:rPr>
@@ -963,7 +977,7 @@
             <m:endChr m:val="]"/>
             <m:ctrlPr>
               <w:rPr>
-                <w:rFonts w:ascii="Cambria Math"/>
+                <w:rFonts w:ascii="Cambria Math" w:hAnsi="Cambria Math"/>
                 <w:i/>
                 <w:iCs/>
               </w:rPr>
@@ -974,7 +988,7 @@
               <m:sSupPr>
                 <m:ctrlPr>
                   <w:rPr>
-                    <w:rFonts w:ascii="Cambria Math"/>
+                    <w:rFonts w:ascii="Cambria Math" w:hAnsi="Cambria Math"/>
                     <w:i/>
                     <w:iCs/>
                   </w:rPr>
@@ -1007,7 +1021,7 @@
               <m:sSupPr>
                 <m:ctrlPr>
                   <w:rPr>
-                    <w:rFonts w:ascii="Cambria Math"/>
+                    <w:rFonts w:ascii="Cambria Math" w:hAnsi="Cambria Math"/>
                     <w:i/>
                     <w:iCs/>
                   </w:rPr>
@@ -1042,7 +1056,7 @@
           <m:sSupPr>
             <m:ctrlPr>
               <w:rPr>
-                <w:rFonts w:ascii="Cambria Math"/>
+                <w:rFonts w:ascii="Cambria Math" w:hAnsi="Cambria Math"/>
                 <w:i/>
                 <w:iCs/>
               </w:rPr>
@@ -1061,13 +1075,7 @@
               <w:rPr>
                 <w:rFonts w:ascii="Cambria Math"/>
               </w:rPr>
-              <m:t>[i]</m:t>
-            </m:r>
-            <m:r>
-              <w:rPr>
-                <w:rFonts w:ascii="Cambria Math"/>
-              </w:rPr>
-              <m:t>T</m:t>
+              <m:t>[i]T</m:t>
             </m:r>
           </m:sup>
         </m:sSup>
@@ -1081,7 +1089,7 @@
           <m:sSupPr>
             <m:ctrlPr>
               <w:rPr>
-                <w:rFonts w:ascii="Cambria Math"/>
+                <w:rFonts w:ascii="Cambria Math" w:hAnsi="Cambria Math"/>
                 <w:i/>
                 <w:iCs/>
               </w:rPr>
@@ -1102,7 +1110,7 @@
                 <m:endChr m:val="]"/>
                 <m:ctrlPr>
                   <w:rPr>
-                    <w:rFonts w:ascii="Cambria Math"/>
+                    <w:rFonts w:ascii="Cambria Math" w:hAnsi="Cambria Math"/>
                     <w:i/>
                     <w:iCs/>
                   </w:rPr>
@@ -1129,7 +1137,7 @@
           <m:sSupPr>
             <m:ctrlPr>
               <w:rPr>
-                <w:rFonts w:ascii="Cambria Math"/>
+                <w:rFonts w:ascii="Cambria Math" w:hAnsi="Cambria Math"/>
                 <w:i/>
                 <w:iCs/>
               </w:rPr>
@@ -1150,7 +1158,7 @@
                 <m:endChr m:val="]"/>
                 <m:ctrlPr>
                   <w:rPr>
-                    <w:rFonts w:ascii="Cambria Math"/>
+                    <w:rFonts w:ascii="Cambria Math" w:hAnsi="Cambria Math"/>
                     <w:i/>
                     <w:iCs/>
                   </w:rPr>
@@ -1171,25 +1179,13 @@
           <w:rPr>
             <w:rFonts w:ascii="Cambria Math"/>
           </w:rPr>
-          <m:t>=</m:t>
-        </m:r>
-        <m:r>
-          <w:rPr>
-            <w:rFonts w:ascii="Cambria Math"/>
-          </w:rPr>
-          <m:t>g</m:t>
-        </m:r>
-        <m:r>
-          <w:rPr>
-            <w:rFonts w:ascii="Cambria Math"/>
-          </w:rPr>
-          <m:t>(</m:t>
+          <m:t>=g(</m:t>
         </m:r>
         <m:sSup>
           <m:sSupPr>
             <m:ctrlPr>
               <w:rPr>
-                <w:rFonts w:ascii="Cambria Math"/>
+                <w:rFonts w:ascii="Cambria Math" w:hAnsi="Cambria Math"/>
                 <w:i/>
                 <w:iCs/>
               </w:rPr>
@@ -1210,7 +1206,7 @@
                 <m:endChr m:val="]"/>
                 <m:ctrlPr>
                   <w:rPr>
-                    <w:rFonts w:ascii="Cambria Math"/>
+                    <w:rFonts w:ascii="Cambria Math" w:hAnsi="Cambria Math"/>
                     <w:i/>
                     <w:iCs/>
                   </w:rPr>
@@ -1316,13 +1312,7 @@
           <w:rPr>
             <w:rFonts w:ascii="Cambria Math" w:eastAsiaTheme="minorEastAsia" w:hAnsi="Cambria Math"/>
           </w:rPr>
-          <m:t>S</m:t>
-        </m:r>
-        <m:r>
-          <w:rPr>
-            <w:rFonts w:ascii="Cambria Math" w:eastAsiaTheme="minorEastAsia" w:hAnsi="Cambria Math"/>
-          </w:rPr>
-          <m:t>oftmax</m:t>
+          <m:t>Softmax</m:t>
         </m:r>
         <m:sSub>
           <m:sSubPr>
@@ -1822,13 +1812,7 @@
           <w:rPr>
             <w:rFonts w:ascii="Cambria Math" w:hAnsi="Cambria Math"/>
           </w:rPr>
-          <m:t>cost =</m:t>
-        </m:r>
-        <m:r>
-          <w:rPr>
-            <w:rFonts w:ascii="Cambria Math" w:hAnsi="Cambria Math"/>
-          </w:rPr>
-          <m:t>-</m:t>
+          <m:t>cost =-</m:t>
         </m:r>
         <m:f>
           <m:fPr>
@@ -2161,19 +2145,7 @@
           <w:rPr>
             <w:rFonts w:ascii="Cambria Math" w:hAnsi="Cambria Math"/>
           </w:rPr>
-          <m:t>-</m:t>
-        </m:r>
-        <m:r>
-          <w:rPr>
-            <w:rFonts w:ascii="Cambria Math" w:hAnsi="Cambria Math"/>
-          </w:rPr>
-          <m:t>y</m:t>
-        </m:r>
-        <m:r>
-          <w:rPr>
-            <w:rFonts w:ascii="Cambria Math" w:hAnsi="Cambria Math"/>
-          </w:rPr>
-          <m:t xml:space="preserve">, </m:t>
+          <m:t xml:space="preserve">-y, </m:t>
         </m:r>
         <m:sSub>
           <m:sSubPr>
@@ -2476,19 +2448,7 @@
           <w:rPr>
             <w:rFonts w:ascii="Cambria Math" w:hAnsi="Cambria Math"/>
           </w:rPr>
-          <m:t>)</m:t>
-        </m:r>
-        <m:r>
-          <w:rPr>
-            <w:rFonts w:ascii="Cambria Math" w:hAnsi="Cambria Math"/>
-          </w:rPr>
-          <m:t xml:space="preserve">, </m:t>
-        </m:r>
-        <m:r>
-          <w:rPr>
-            <w:rFonts w:ascii="Cambria Math" w:hAnsi="Cambria Math"/>
-          </w:rPr>
-          <m:t>d</m:t>
+          <m:t>), d</m:t>
         </m:r>
         <m:sSup>
           <m:sSupPr>
@@ -2584,13 +2544,7 @@
           <w:rPr>
             <w:rFonts w:ascii="Cambria Math" w:eastAsiaTheme="minorEastAsia" w:hAnsi="Cambria Math"/>
           </w:rPr>
-          <m:t xml:space="preserve">, </m:t>
-        </m:r>
-        <m:r>
-          <w:rPr>
-            <w:rFonts w:ascii="Cambria Math" w:eastAsiaTheme="minorEastAsia" w:hAnsi="Cambria Math"/>
-          </w:rPr>
-          <m:t>d</m:t>
+          <m:t>, d</m:t>
         </m:r>
         <m:sSup>
           <m:sSupPr>
@@ -2638,13 +2592,7 @@
           <w:rPr>
             <w:rFonts w:ascii="Cambria Math" w:eastAsiaTheme="minorEastAsia" w:hAnsi="Cambria Math"/>
           </w:rPr>
-          <m:t>=</m:t>
-        </m:r>
-        <m:r>
-          <w:rPr>
-            <w:rFonts w:ascii="Cambria Math" w:eastAsiaTheme="minorEastAsia" w:hAnsi="Cambria Math"/>
-          </w:rPr>
-          <m:t>d</m:t>
+          <m:t>=d</m:t>
         </m:r>
         <m:sSup>
           <m:sSupPr>
@@ -2749,13 +2697,7 @@
           <w:rPr>
             <w:rFonts w:ascii="Cambria Math" w:eastAsiaTheme="minorEastAsia" w:hAnsi="Cambria Math"/>
           </w:rPr>
-          <m:t>ReLU</m:t>
-        </m:r>
-        <m:r>
-          <w:rPr>
-            <w:rFonts w:ascii="Cambria Math" w:eastAsiaTheme="minorEastAsia" w:hAnsi="Cambria Math"/>
-          </w:rPr>
-          <m:t>'</m:t>
+          <m:t>ReLU'</m:t>
         </m:r>
         <m:d>
           <m:dPr>
@@ -2849,13 +2791,7 @@
           <w:rPr>
             <w:rFonts w:ascii="Cambria Math" w:eastAsiaTheme="minorEastAsia" w:hAnsi="Cambria Math"/>
           </w:rPr>
-          <m:t>S</m:t>
-        </m:r>
-        <m:r>
-          <w:rPr>
-            <w:rFonts w:ascii="Cambria Math" w:eastAsiaTheme="minorEastAsia" w:hAnsi="Cambria Math"/>
-          </w:rPr>
-          <m:t>oftmax</m:t>
+          <m:t>Softmax</m:t>
         </m:r>
         <m:d>
           <m:dPr>
@@ -3333,7 +3269,13 @@
     <w:p>
       <w:r>
         <w:lastRenderedPageBreak/>
-        <w:t xml:space="preserve">The stopping criterion. It was noticed that running a predict function on the validation step is very costly, and the stopping criterion of 100 training steps without improvement does not allow the network to converge to the possible values. We decided to change the condition. </w:t>
+        <w:t>The stopping criterion</w:t>
+      </w:r>
+      <w:r>
+        <w:t>-</w:t>
+      </w:r>
+      <w:r>
+        <w:t xml:space="preserve"> It was noticed that running a predict function on the validation step is very costly, and the stopping criterion of 100 training steps without improvement does not allow the network to converge to the possible values. We decided to change the condition. </w:t>
       </w:r>
       <w:r>
         <w:t xml:space="preserve">To check the convergence of the training process, </w:t>
@@ -3532,19 +3474,7 @@
           <w:rPr>
             <w:rFonts w:ascii="Cambria Math" w:hAnsi="Cambria Math"/>
           </w:rPr>
-          <m:t>ϵ=</m:t>
-        </m:r>
-        <m:r>
-          <w:rPr>
-            <w:rFonts w:ascii="Cambria Math" w:hAnsi="Cambria Math"/>
-          </w:rPr>
-          <m:t>1e-</m:t>
-        </m:r>
-        <m:r>
-          <w:rPr>
-            <w:rFonts w:ascii="Cambria Math" w:hAnsi="Cambria Math"/>
-          </w:rPr>
-          <m:t>3</m:t>
+          <m:t>ϵ=1e-3</m:t>
         </m:r>
       </m:oMath>
       <w:r>
@@ -3770,6 +3700,12 @@
           </w:rPr>
           <m:t>=</m:t>
         </m:r>
+        <m:r>
+          <w:rPr>
+            <w:rFonts w:ascii="Cambria Math" w:hAnsi="Cambria Math"/>
+          </w:rPr>
+          <m:t>da</m:t>
+        </m:r>
         <m:f>
           <m:fPr>
             <m:ctrlPr>
@@ -3796,12 +3732,6 @@
             </m:r>
           </m:den>
         </m:f>
-        <m:r>
-          <w:rPr>
-            <w:rFonts w:ascii="Cambria Math" w:hAnsi="Cambria Math"/>
-          </w:rPr>
-          <m:t>da</m:t>
-        </m:r>
       </m:oMath>
       <w:r>
         <w:rPr>
@@ -3835,7 +3765,21 @@
         <w:rPr>
           <w:rFonts w:eastAsiaTheme="minorEastAsia"/>
         </w:rPr>
-        <w:t xml:space="preserve"> is masked with the same mask that was </w:t>
+        <w:t xml:space="preserve"> is masked </w:t>
+      </w:r>
+      <w:r>
+        <w:rPr>
+          <w:rFonts w:eastAsiaTheme="minorEastAsia"/>
+        </w:rPr>
+        <w:t>by</w:t>
+      </w:r>
+      <w:bookmarkStart w:id="0" w:name="_GoBack"/>
+      <w:bookmarkEnd w:id="0"/>
+      <w:r>
+        <w:rPr>
+          <w:rFonts w:eastAsiaTheme="minorEastAsia"/>
+        </w:rPr>
+        <w:t xml:space="preserve"> the same mask that was </w:t>
       </w:r>
       <w:r>
         <w:rPr>
@@ -4797,7 +4741,7 @@
           <w:noProof/>
         </w:rPr>
         <w:drawing>
-          <wp:inline distT="0" distB="0" distL="0" distR="0" wp14:anchorId="6D2217FB" wp14:editId="5A9B49F3">
+          <wp:inline distT="0" distB="0" distL="0" distR="0" wp14:anchorId="0E8ADE7F" wp14:editId="00867001">
             <wp:extent cx="5724525" cy="3429000"/>
             <wp:effectExtent l="0" t="0" r="9525" b="0"/>
             <wp:docPr id="4" name="Chart 4"/>
@@ -4823,7 +4767,7 @@
           <w:noProof/>
         </w:rPr>
         <w:drawing>
-          <wp:inline distT="0" distB="0" distL="0" distR="0" wp14:anchorId="680CC685" wp14:editId="77C02014">
+          <wp:inline distT="0" distB="0" distL="0" distR="0" wp14:anchorId="40837CE0" wp14:editId="0F5A8528">
             <wp:extent cx="5724525" cy="3429000"/>
             <wp:effectExtent l="0" t="0" r="9525" b="0"/>
             <wp:docPr id="1" name="Chart 1"/>
@@ -4897,16 +4841,10 @@
         <w:t>iterations and time</w:t>
       </w:r>
       <w:r>
-        <w:t xml:space="preserve"> </w:t>
-      </w:r>
-      <w:r>
-        <w:t>(almost thrice)</w:t>
-      </w:r>
-      <w:r>
-        <w:t>,</w:t>
-      </w:r>
-      <w:r>
-        <w:t xml:space="preserve"> although the learning rate was increased to 0.05. </w:t>
+        <w:t xml:space="preserve"> (almost thrice)</w:t>
+      </w:r>
+      <w:r>
+        <w:t xml:space="preserve">, although the learning rate was increased to 0.05. </w:t>
       </w:r>
       <w:r>
         <w:t xml:space="preserve">Both regular and dropout runs takes the same amount of time and almost the same amount of iterations. </w:t>
@@ -4919,8 +4857,6 @@
       <w:r>
         <w:t xml:space="preserve"> and much noisier due to the randomness of the architecture</w:t>
       </w:r>
-      <w:bookmarkStart w:id="0" w:name="_GoBack"/>
-      <w:bookmarkEnd w:id="0"/>
       <w:r>
         <w:t>, and the accuracies are about 2% lower on every set.</w:t>
       </w:r>
@@ -4961,7 +4897,7 @@
 </file>
 
 <file path=word/endnotes.xml><?xml version="1.0" encoding="utf-8"?>
-<w:endnotes xmlns:wpc="http://schemas.microsoft.com/office/word/2010/wordprocessingCanvas" xmlns:cx="http://schemas.microsoft.com/office/drawing/2014/chartex" xmlns:cx1="http://schemas.microsoft.com/office/drawing/2015/9/8/chartex" xmlns:mc="http://schemas.openxmlformats.org/markup-compatibility/2006" xmlns:o="urn:schemas-microsoft-com:office:office" xmlns:r="http://schemas.openxmlformats.org/officeDocument/2006/relationships" xmlns:m="http://schemas.openxmlformats.org/officeDocument/2006/math" xmlns:v="urn:schemas-microsoft-com:vml" xmlns:wp14="http://schemas.microsoft.com/office/word/2010/wordprocessingDrawing" xmlns:wp="http://schemas.openxmlformats.org/drawingml/2006/wordprocessingDrawing" xmlns:w10="urn:schemas-microsoft-com:office:word" xmlns:w="http://schemas.openxmlformats.org/wordprocessingml/2006/main" xmlns:w14="http://schemas.microsoft.com/office/word/2010/wordml" xmlns:w15="http://schemas.microsoft.com/office/word/2012/wordml" xmlns:w16se="http://schemas.microsoft.com/office/word/2015/wordml/symex" xmlns:wpg="http://schemas.microsoft.com/office/word/2010/wordprocessingGroup" xmlns:wpi="http://schemas.microsoft.com/office/word/2010/wordprocessingInk" xmlns:wne="http://schemas.microsoft.com/office/word/2006/wordml" xmlns:wps="http://schemas.microsoft.com/office/word/2010/wordprocessingShape" mc:Ignorable="w14 w15 w16se wp14">
+<w:endnotes xmlns:wpc="http://schemas.microsoft.com/office/word/2010/wordprocessingCanvas" xmlns:cx="http://schemas.microsoft.com/office/drawing/2014/chartex" xmlns:cx1="http://schemas.microsoft.com/office/drawing/2015/9/8/chartex" xmlns:cx2="http://schemas.microsoft.com/office/drawing/2015/10/21/chartex" xmlns:cx3="http://schemas.microsoft.com/office/drawing/2016/5/9/chartex" xmlns:cx4="http://schemas.microsoft.com/office/drawing/2016/5/10/chartex" xmlns:cx5="http://schemas.microsoft.com/office/drawing/2016/5/11/chartex" xmlns:cx6="http://schemas.microsoft.com/office/drawing/2016/5/12/chartex" xmlns:cx7="http://schemas.microsoft.com/office/drawing/2016/5/13/chartex" xmlns:cx8="http://schemas.microsoft.com/office/drawing/2016/5/14/chartex" xmlns:mc="http://schemas.openxmlformats.org/markup-compatibility/2006" xmlns:aink="http://schemas.microsoft.com/office/drawing/2016/ink" xmlns:am3d="http://schemas.microsoft.com/office/drawing/2017/model3d" xmlns:o="urn:schemas-microsoft-com:office:office" xmlns:r="http://schemas.openxmlformats.org/officeDocument/2006/relationships" xmlns:m="http://schemas.openxmlformats.org/officeDocument/2006/math" xmlns:v="urn:schemas-microsoft-com:vml" xmlns:wp14="http://schemas.microsoft.com/office/word/2010/wordprocessingDrawing" xmlns:wp="http://schemas.openxmlformats.org/drawingml/2006/wordprocessingDrawing" xmlns:w10="urn:schemas-microsoft-com:office:word" xmlns:w="http://schemas.openxmlformats.org/wordprocessingml/2006/main" xmlns:w14="http://schemas.microsoft.com/office/word/2010/wordml" xmlns:w15="http://schemas.microsoft.com/office/word/2012/wordml" xmlns:w16cid="http://schemas.microsoft.com/office/word/2016/wordml/cid" xmlns:w16se="http://schemas.microsoft.com/office/word/2015/wordml/symex" xmlns:wpg="http://schemas.microsoft.com/office/word/2010/wordprocessingGroup" xmlns:wpi="http://schemas.microsoft.com/office/word/2010/wordprocessingInk" xmlns:wne="http://schemas.microsoft.com/office/word/2006/wordml" xmlns:wps="http://schemas.microsoft.com/office/word/2010/wordprocessingShape" mc:Ignorable="w14 w15 w16se w16cid wp14">
   <w:endnote w:type="separator" w:id="-1">
     <w:p>
       <w:pPr>
@@ -4986,7 +4922,7 @@
 </file>
 
 <file path=word/footnotes.xml><?xml version="1.0" encoding="utf-8"?>
-<w:footnotes xmlns:wpc="http://schemas.microsoft.com/office/word/2010/wordprocessingCanvas" xmlns:cx="http://schemas.microsoft.com/office/drawing/2014/chartex" xmlns:cx1="http://schemas.microsoft.com/office/drawing/2015/9/8/chartex" xmlns:mc="http://schemas.openxmlformats.org/markup-compatibility/2006" xmlns:o="urn:schemas-microsoft-com:office:office" xmlns:r="http://schemas.openxmlformats.org/officeDocument/2006/relationships" xmlns:m="http://schemas.openxmlformats.org/officeDocument/2006/math" xmlns:v="urn:schemas-microsoft-com:vml" xmlns:wp14="http://schemas.microsoft.com/office/word/2010/wordprocessingDrawing" xmlns:wp="http://schemas.openxmlformats.org/drawingml/2006/wordprocessingDrawing" xmlns:w10="urn:schemas-microsoft-com:office:word" xmlns:w="http://schemas.openxmlformats.org/wordprocessingml/2006/main" xmlns:w14="http://schemas.microsoft.com/office/word/2010/wordml" xmlns:w15="http://schemas.microsoft.com/office/word/2012/wordml" xmlns:w16se="http://schemas.microsoft.com/office/word/2015/wordml/symex" xmlns:wpg="http://schemas.microsoft.com/office/word/2010/wordprocessingGroup" xmlns:wpi="http://schemas.microsoft.com/office/word/2010/wordprocessingInk" xmlns:wne="http://schemas.microsoft.com/office/word/2006/wordml" xmlns:wps="http://schemas.microsoft.com/office/word/2010/wordprocessingShape" mc:Ignorable="w14 w15 w16se wp14">
+<w:footnotes xmlns:wpc="http://schemas.microsoft.com/office/word/2010/wordprocessingCanvas" xmlns:cx="http://schemas.microsoft.com/office/drawing/2014/chartex" xmlns:cx1="http://schemas.microsoft.com/office/drawing/2015/9/8/chartex" xmlns:cx2="http://schemas.microsoft.com/office/drawing/2015/10/21/chartex" xmlns:cx3="http://schemas.microsoft.com/office/drawing/2016/5/9/chartex" xmlns:cx4="http://schemas.microsoft.com/office/drawing/2016/5/10/chartex" xmlns:cx5="http://schemas.microsoft.com/office/drawing/2016/5/11/chartex" xmlns:cx6="http://schemas.microsoft.com/office/drawing/2016/5/12/chartex" xmlns:cx7="http://schemas.microsoft.com/office/drawing/2016/5/13/chartex" xmlns:cx8="http://schemas.microsoft.com/office/drawing/2016/5/14/chartex" xmlns:mc="http://schemas.openxmlformats.org/markup-compatibility/2006" xmlns:aink="http://schemas.microsoft.com/office/drawing/2016/ink" xmlns:am3d="http://schemas.microsoft.com/office/drawing/2017/model3d" xmlns:o="urn:schemas-microsoft-com:office:office" xmlns:r="http://schemas.openxmlformats.org/officeDocument/2006/relationships" xmlns:m="http://schemas.openxmlformats.org/officeDocument/2006/math" xmlns:v="urn:schemas-microsoft-com:vml" xmlns:wp14="http://schemas.microsoft.com/office/word/2010/wordprocessingDrawing" xmlns:wp="http://schemas.openxmlformats.org/drawingml/2006/wordprocessingDrawing" xmlns:w10="urn:schemas-microsoft-com:office:word" xmlns:w="http://schemas.openxmlformats.org/wordprocessingml/2006/main" xmlns:w14="http://schemas.microsoft.com/office/word/2010/wordml" xmlns:w15="http://schemas.microsoft.com/office/word/2012/wordml" xmlns:w16cid="http://schemas.microsoft.com/office/word/2016/wordml/cid" xmlns:w16se="http://schemas.microsoft.com/office/word/2015/wordml/symex" xmlns:wpg="http://schemas.microsoft.com/office/word/2010/wordprocessingGroup" xmlns:wpi="http://schemas.microsoft.com/office/word/2010/wordprocessingInk" xmlns:wne="http://schemas.microsoft.com/office/word/2006/wordml" xmlns:wps="http://schemas.microsoft.com/office/word/2010/wordprocessingShape" mc:Ignorable="w14 w15 w16se w16cid wp14">
   <w:footnote w:type="separator" w:id="-1">
     <w:p>
       <w:pPr>
@@ -5027,7 +4963,7 @@
 </file>
 
 <file path=word/numbering.xml><?xml version="1.0" encoding="utf-8"?>
-<w:numbering xmlns:wpc="http://schemas.microsoft.com/office/word/2010/wordprocessingCanvas" xmlns:cx="http://schemas.microsoft.com/office/drawing/2014/chartex" xmlns:cx1="http://schemas.microsoft.com/office/drawing/2015/9/8/chartex" xmlns:mc="http://schemas.openxmlformats.org/markup-compatibility/2006" xmlns:o="urn:schemas-microsoft-com:office:office" xmlns:r="http://schemas.openxmlformats.org/officeDocument/2006/relationships" xmlns:m="http://schemas.openxmlformats.org/officeDocument/2006/math" xmlns:v="urn:schemas-microsoft-com:vml" xmlns:wp14="http://schemas.microsoft.com/office/word/2010/wordprocessingDrawing" xmlns:wp="http://schemas.openxmlformats.org/drawingml/2006/wordprocessingDrawing" xmlns:w10="urn:schemas-microsoft-com:office:word" xmlns:w="http://schemas.openxmlformats.org/wordprocessingml/2006/main" xmlns:w14="http://schemas.microsoft.com/office/word/2010/wordml" xmlns:w15="http://schemas.microsoft.com/office/word/2012/wordml" xmlns:w16se="http://schemas.microsoft.com/office/word/2015/wordml/symex" xmlns:wpg="http://schemas.microsoft.com/office/word/2010/wordprocessingGroup" xmlns:wpi="http://schemas.microsoft.com/office/word/2010/wordprocessingInk" xmlns:wne="http://schemas.microsoft.com/office/word/2006/wordml" xmlns:wps="http://schemas.microsoft.com/office/word/2010/wordprocessingShape" mc:Ignorable="w14 w15 w16se wp14">
+<w:numbering xmlns:wpc="http://schemas.microsoft.com/office/word/2010/wordprocessingCanvas" xmlns:cx="http://schemas.microsoft.com/office/drawing/2014/chartex" xmlns:cx1="http://schemas.microsoft.com/office/drawing/2015/9/8/chartex" xmlns:cx2="http://schemas.microsoft.com/office/drawing/2015/10/21/chartex" xmlns:cx3="http://schemas.microsoft.com/office/drawing/2016/5/9/chartex" xmlns:cx4="http://schemas.microsoft.com/office/drawing/2016/5/10/chartex" xmlns:cx5="http://schemas.microsoft.com/office/drawing/2016/5/11/chartex" xmlns:cx6="http://schemas.microsoft.com/office/drawing/2016/5/12/chartex" xmlns:cx7="http://schemas.microsoft.com/office/drawing/2016/5/13/chartex" xmlns:cx8="http://schemas.microsoft.com/office/drawing/2016/5/14/chartex" xmlns:mc="http://schemas.openxmlformats.org/markup-compatibility/2006" xmlns:aink="http://schemas.microsoft.com/office/drawing/2016/ink" xmlns:am3d="http://schemas.microsoft.com/office/drawing/2017/model3d" xmlns:o="urn:schemas-microsoft-com:office:office" xmlns:r="http://schemas.openxmlformats.org/officeDocument/2006/relationships" xmlns:m="http://schemas.openxmlformats.org/officeDocument/2006/math" xmlns:v="urn:schemas-microsoft-com:vml" xmlns:wp14="http://schemas.microsoft.com/office/word/2010/wordprocessingDrawing" xmlns:wp="http://schemas.openxmlformats.org/drawingml/2006/wordprocessingDrawing" xmlns:w10="urn:schemas-microsoft-com:office:word" xmlns:w="http://schemas.openxmlformats.org/wordprocessingml/2006/main" xmlns:w14="http://schemas.microsoft.com/office/word/2010/wordml" xmlns:w15="http://schemas.microsoft.com/office/word/2012/wordml" xmlns:w16cid="http://schemas.microsoft.com/office/word/2016/wordml/cid" xmlns:w16se="http://schemas.microsoft.com/office/word/2015/wordml/symex" xmlns:wpg="http://schemas.microsoft.com/office/word/2010/wordprocessingGroup" xmlns:wpi="http://schemas.microsoft.com/office/word/2010/wordprocessingInk" xmlns:wne="http://schemas.microsoft.com/office/word/2006/wordml" xmlns:wps="http://schemas.microsoft.com/office/word/2010/wordprocessingShape" mc:Ignorable="w14 w15 w16se w16cid wp14">
   <w:abstractNum w:abstractNumId="0" w15:restartNumberingAfterBreak="0">
     <w:nsid w:val="062F6242"/>
     <w:multiLevelType w:val="hybridMultilevel"/>
@@ -5618,7 +5554,7 @@
 </file>
 
 <file path=word/styles.xml><?xml version="1.0" encoding="utf-8"?>
-<w:styles xmlns:mc="http://schemas.openxmlformats.org/markup-compatibility/2006" xmlns:r="http://schemas.openxmlformats.org/officeDocument/2006/relationships" xmlns:w="http://schemas.openxmlformats.org/wordprocessingml/2006/main" xmlns:w14="http://schemas.microsoft.com/office/word/2010/wordml" xmlns:w15="http://schemas.microsoft.com/office/word/2012/wordml" xmlns:w16se="http://schemas.microsoft.com/office/word/2015/wordml/symex" mc:Ignorable="w14 w15 w16se">
+<w:styles xmlns:mc="http://schemas.openxmlformats.org/markup-compatibility/2006" xmlns:r="http://schemas.openxmlformats.org/officeDocument/2006/relationships" xmlns:w="http://schemas.openxmlformats.org/wordprocessingml/2006/main" xmlns:w14="http://schemas.microsoft.com/office/word/2010/wordml" xmlns:w15="http://schemas.microsoft.com/office/word/2012/wordml" xmlns:w16cid="http://schemas.microsoft.com/office/word/2016/wordml/cid" xmlns:w16se="http://schemas.microsoft.com/office/word/2015/wordml/symex" mc:Ignorable="w14 w15 w16se w16cid">
   <w:docDefaults>
     <w:rPrDefault>
       <w:rPr>
@@ -5634,7 +5570,7 @@
       </w:pPr>
     </w:pPrDefault>
   </w:docDefaults>
-  <w:latentStyles w:defLockedState="0" w:defUIPriority="99" w:defSemiHidden="0" w:defUnhideWhenUsed="0" w:defQFormat="0" w:count="371">
+  <w:latentStyles w:defLockedState="0" w:defUIPriority="99" w:defSemiHidden="0" w:defUnhideWhenUsed="0" w:defQFormat="0" w:count="377">
     <w:lsdException w:name="Normal" w:uiPriority="0" w:qFormat="1"/>
     <w:lsdException w:name="heading 1" w:uiPriority="9" w:qFormat="1"/>
     <w:lsdException w:name="heading 2" w:semiHidden="1" w:uiPriority="9" w:unhideWhenUsed="1" w:qFormat="1"/>
@@ -5782,11 +5718,8 @@
     <w:lsdException w:name="Table 3D effects 3" w:semiHidden="1" w:unhideWhenUsed="1"/>
     <w:lsdException w:name="Table Contemporary" w:semiHidden="1" w:unhideWhenUsed="1"/>
     <w:lsdException w:name="Table Elegant" w:semiHidden="1" w:unhideWhenUsed="1"/>
-    <w:lsdException w:name="Table Professional" w:semiHidden="1" w:unhideWhenUsed="1"/>
     <w:lsdException w:name="Table Subtle 1" w:semiHidden="1" w:unhideWhenUsed="1"/>
     <w:lsdException w:name="Table Subtle 2" w:semiHidden="1" w:unhideWhenUsed="1"/>
-    <w:lsdException w:name="Table Web 1" w:semiHidden="1" w:unhideWhenUsed="1"/>
-    <w:lsdException w:name="Table Web 2" w:semiHidden="1" w:unhideWhenUsed="1"/>
     <w:lsdException w:name="Table Web 3" w:semiHidden="1" w:unhideWhenUsed="1"/>
     <w:lsdException w:name="Balloon Text" w:semiHidden="1" w:unhideWhenUsed="1"/>
     <w:lsdException w:name="Table Grid" w:uiPriority="39"/>
@@ -6006,6 +5939,12 @@
     <w:lsdException w:name="List Table 5 Dark Accent 6" w:uiPriority="50"/>
     <w:lsdException w:name="List Table 6 Colorful Accent 6" w:uiPriority="51"/>
     <w:lsdException w:name="List Table 7 Colorful Accent 6" w:uiPriority="52"/>
+    <w:lsdException w:name="Mention" w:semiHidden="1" w:unhideWhenUsed="1"/>
+    <w:lsdException w:name="Smart Hyperlink" w:semiHidden="1" w:unhideWhenUsed="1"/>
+    <w:lsdException w:name="Hashtag" w:semiHidden="1" w:unhideWhenUsed="1"/>
+    <w:lsdException w:name="Unresolved Mention" w:semiHidden="1" w:unhideWhenUsed="1"/>
+    <w:lsdException w:name="Smart Link" w:semiHidden="1" w:unhideWhenUsed="1"/>
+    <w:lsdException w:name="Smart Link Error" w:semiHidden="1" w:unhideWhenUsed="1"/>
   </w:latentStyles>
   <w:style w:type="paragraph" w:default="1" w:styleId="Normal">
     <w:name w:val="Normal"/>
@@ -6079,6 +6018,7 @@
   <w:style w:type="character" w:default="1" w:styleId="DefaultParagraphFont">
     <w:name w:val="Default Paragraph Font"/>
     <w:uiPriority w:val="1"/>
+    <w:semiHidden/>
     <w:unhideWhenUsed/>
   </w:style>
   <w:style w:type="table" w:default="1" w:styleId="TableNormal">
@@ -17128,7 +17068,7 @@
 </file>
 
 <file path=customXml/itemProps1.xml><?xml version="1.0" encoding="utf-8"?>
-<ds:datastoreItem xmlns:ds="http://schemas.openxmlformats.org/officeDocument/2006/customXml" ds:itemID="{5A27BAB6-BDAF-4D17-8B4A-CCAD4C0A8198}">
+<ds:datastoreItem xmlns:ds="http://schemas.openxmlformats.org/officeDocument/2006/customXml" ds:itemID="{F94E07E6-4FF0-4D84-BBDF-D4F9E5E7F821}">
   <ds:schemaRefs>
     <ds:schemaRef ds:uri="http://schemas.openxmlformats.org/officeDocument/2006/bibliography"/>
   </ds:schemaRefs>

</xml_diff>